<commit_message>
Mod: modificati i documenti scenari e casi d'uso e tabbele dei form per essere consistenti per il nuovo numeramento dei UC
</commit_message>
<xml_diff>
--- a/Workspace/RAD/punti singoli/Tabelle dei form.docx
+++ b/Workspace/RAD/punti singoli/Tabelle dei form.docx
@@ -516,7 +516,7 @@
                 <w:sz w:val="24"/>
                 <w:szCs w:val="24"/>
               </w:rPr>
-              <w:t>2</w:t>
+              <w:t>3</w:t>
             </w:r>
             <w:r>
               <w:rPr>
@@ -774,7 +774,23 @@
                 <w:sz w:val="24"/>
                 <w:szCs w:val="24"/>
               </w:rPr>
-              <w:t>UC 2.2</w:t>
+              <w:t xml:space="preserve">UC </w:t>
+            </w:r>
+            <w:r>
+              <w:rPr>
+                <w:rFonts w:ascii="Times New Roman" w:hAnsi="Times New Roman" w:cs="Times New Roman"/>
+                <w:sz w:val="24"/>
+                <w:szCs w:val="24"/>
+              </w:rPr>
+              <w:t>6</w:t>
+            </w:r>
+            <w:r>
+              <w:rPr>
+                <w:rFonts w:ascii="Times New Roman" w:hAnsi="Times New Roman" w:cs="Times New Roman"/>
+                <w:sz w:val="24"/>
+                <w:szCs w:val="24"/>
+              </w:rPr>
+              <w:t>.2</w:t>
             </w:r>
           </w:p>
         </w:tc>
@@ -954,7 +970,23 @@
                 <w:sz w:val="24"/>
                 <w:szCs w:val="24"/>
               </w:rPr>
-              <w:t>UC 2.2</w:t>
+              <w:t xml:space="preserve">UC </w:t>
+            </w:r>
+            <w:r>
+              <w:rPr>
+                <w:rFonts w:ascii="Times New Roman" w:hAnsi="Times New Roman" w:cs="Times New Roman"/>
+                <w:sz w:val="24"/>
+                <w:szCs w:val="24"/>
+              </w:rPr>
+              <w:t>6</w:t>
+            </w:r>
+            <w:r>
+              <w:rPr>
+                <w:rFonts w:ascii="Times New Roman" w:hAnsi="Times New Roman" w:cs="Times New Roman"/>
+                <w:sz w:val="24"/>
+                <w:szCs w:val="24"/>
+              </w:rPr>
+              <w:t>.2</w:t>
             </w:r>
           </w:p>
         </w:tc>
@@ -1051,7 +1083,23 @@
                 <w:sz w:val="24"/>
                 <w:szCs w:val="24"/>
               </w:rPr>
-              <w:t>UC 2.2</w:t>
+              <w:t xml:space="preserve">UC </w:t>
+            </w:r>
+            <w:r>
+              <w:rPr>
+                <w:rFonts w:ascii="Times New Roman" w:hAnsi="Times New Roman" w:cs="Times New Roman"/>
+                <w:sz w:val="24"/>
+                <w:szCs w:val="24"/>
+              </w:rPr>
+              <w:t>6</w:t>
+            </w:r>
+            <w:r>
+              <w:rPr>
+                <w:rFonts w:ascii="Times New Roman" w:hAnsi="Times New Roman" w:cs="Times New Roman"/>
+                <w:sz w:val="24"/>
+                <w:szCs w:val="24"/>
+              </w:rPr>
+              <w:t>.2</w:t>
             </w:r>
           </w:p>
         </w:tc>
@@ -1148,7 +1196,23 @@
                 <w:sz w:val="24"/>
                 <w:szCs w:val="24"/>
               </w:rPr>
-              <w:t>UC 2.2</w:t>
+              <w:t xml:space="preserve">UC </w:t>
+            </w:r>
+            <w:r>
+              <w:rPr>
+                <w:rFonts w:ascii="Times New Roman" w:hAnsi="Times New Roman" w:cs="Times New Roman"/>
+                <w:sz w:val="24"/>
+                <w:szCs w:val="24"/>
+              </w:rPr>
+              <w:t>6</w:t>
+            </w:r>
+            <w:r>
+              <w:rPr>
+                <w:rFonts w:ascii="Times New Roman" w:hAnsi="Times New Roman" w:cs="Times New Roman"/>
+                <w:sz w:val="24"/>
+                <w:szCs w:val="24"/>
+              </w:rPr>
+              <w:t>.2</w:t>
             </w:r>
           </w:p>
         </w:tc>
@@ -1264,7 +1328,23 @@
                 <w:sz w:val="24"/>
                 <w:szCs w:val="24"/>
               </w:rPr>
-              <w:t>UC 2.2</w:t>
+              <w:t xml:space="preserve">UC </w:t>
+            </w:r>
+            <w:r>
+              <w:rPr>
+                <w:rFonts w:ascii="Times New Roman" w:hAnsi="Times New Roman" w:cs="Times New Roman"/>
+                <w:sz w:val="24"/>
+                <w:szCs w:val="24"/>
+              </w:rPr>
+              <w:t>6</w:t>
+            </w:r>
+            <w:r>
+              <w:rPr>
+                <w:rFonts w:ascii="Times New Roman" w:hAnsi="Times New Roman" w:cs="Times New Roman"/>
+                <w:sz w:val="24"/>
+                <w:szCs w:val="24"/>
+              </w:rPr>
+              <w:t>.2</w:t>
             </w:r>
           </w:p>
         </w:tc>
@@ -1354,7 +1434,23 @@
                 <w:sz w:val="24"/>
                 <w:szCs w:val="24"/>
               </w:rPr>
-              <w:t>UC 2.2</w:t>
+              <w:t xml:space="preserve">UC </w:t>
+            </w:r>
+            <w:r>
+              <w:rPr>
+                <w:rFonts w:ascii="Times New Roman" w:hAnsi="Times New Roman" w:cs="Times New Roman"/>
+                <w:sz w:val="24"/>
+                <w:szCs w:val="24"/>
+              </w:rPr>
+              <w:t>6</w:t>
+            </w:r>
+            <w:r>
+              <w:rPr>
+                <w:rFonts w:ascii="Times New Roman" w:hAnsi="Times New Roman" w:cs="Times New Roman"/>
+                <w:sz w:val="24"/>
+                <w:szCs w:val="24"/>
+              </w:rPr>
+              <w:t>.2</w:t>
             </w:r>
           </w:p>
         </w:tc>
@@ -1470,7 +1566,23 @@
                 <w:sz w:val="24"/>
                 <w:szCs w:val="24"/>
               </w:rPr>
-              <w:t>UC 2.2</w:t>
+              <w:t xml:space="preserve">UC </w:t>
+            </w:r>
+            <w:r>
+              <w:rPr>
+                <w:rFonts w:ascii="Times New Roman" w:hAnsi="Times New Roman" w:cs="Times New Roman"/>
+                <w:sz w:val="24"/>
+                <w:szCs w:val="24"/>
+              </w:rPr>
+              <w:t>6</w:t>
+            </w:r>
+            <w:r>
+              <w:rPr>
+                <w:rFonts w:ascii="Times New Roman" w:hAnsi="Times New Roman" w:cs="Times New Roman"/>
+                <w:sz w:val="24"/>
+                <w:szCs w:val="24"/>
+              </w:rPr>
+              <w:t>.2</w:t>
             </w:r>
           </w:p>
         </w:tc>
@@ -1596,7 +1708,23 @@
                 <w:sz w:val="24"/>
                 <w:szCs w:val="24"/>
               </w:rPr>
-              <w:t>UC 2.2</w:t>
+              <w:t xml:space="preserve">UC </w:t>
+            </w:r>
+            <w:r>
+              <w:rPr>
+                <w:rFonts w:ascii="Times New Roman" w:hAnsi="Times New Roman" w:cs="Times New Roman"/>
+                <w:sz w:val="24"/>
+                <w:szCs w:val="24"/>
+              </w:rPr>
+              <w:t>6</w:t>
+            </w:r>
+            <w:r>
+              <w:rPr>
+                <w:rFonts w:ascii="Times New Roman" w:hAnsi="Times New Roman" w:cs="Times New Roman"/>
+                <w:sz w:val="24"/>
+                <w:szCs w:val="24"/>
+              </w:rPr>
+              <w:t>.2</w:t>
             </w:r>
           </w:p>
         </w:tc>
@@ -1662,7 +1790,7 @@
                 <w:sz w:val="24"/>
                 <w:szCs w:val="24"/>
               </w:rPr>
-              <w:t>3</w:t>
+              <w:t>6</w:t>
             </w:r>
             <w:r>
               <w:rPr>
@@ -1941,7 +2069,23 @@
                 <w:sz w:val="24"/>
                 <w:szCs w:val="24"/>
               </w:rPr>
-              <w:t>UC 7.2</w:t>
+              <w:t xml:space="preserve">UC </w:t>
+            </w:r>
+            <w:r>
+              <w:rPr>
+                <w:rFonts w:ascii="Times New Roman" w:hAnsi="Times New Roman" w:cs="Times New Roman"/>
+                <w:sz w:val="24"/>
+                <w:szCs w:val="24"/>
+              </w:rPr>
+              <w:t>13</w:t>
+            </w:r>
+            <w:r>
+              <w:rPr>
+                <w:rFonts w:ascii="Times New Roman" w:hAnsi="Times New Roman" w:cs="Times New Roman"/>
+                <w:sz w:val="24"/>
+                <w:szCs w:val="24"/>
+              </w:rPr>
+              <w:t>.2</w:t>
             </w:r>
           </w:p>
         </w:tc>
@@ -2031,7 +2175,23 @@
                 <w:sz w:val="24"/>
                 <w:szCs w:val="24"/>
               </w:rPr>
-              <w:t>UC 7.2</w:t>
+              <w:t xml:space="preserve">UC </w:t>
+            </w:r>
+            <w:r>
+              <w:rPr>
+                <w:rFonts w:ascii="Times New Roman" w:hAnsi="Times New Roman" w:cs="Times New Roman"/>
+                <w:sz w:val="24"/>
+                <w:szCs w:val="24"/>
+              </w:rPr>
+              <w:t>13</w:t>
+            </w:r>
+            <w:r>
+              <w:rPr>
+                <w:rFonts w:ascii="Times New Roman" w:hAnsi="Times New Roman" w:cs="Times New Roman"/>
+                <w:sz w:val="24"/>
+                <w:szCs w:val="24"/>
+              </w:rPr>
+              <w:t>.2</w:t>
             </w:r>
           </w:p>
         </w:tc>
@@ -2098,7 +2258,7 @@
                 <w:sz w:val="24"/>
                 <w:szCs w:val="24"/>
               </w:rPr>
-              <w:t>4</w:t>
+              <w:t>5</w:t>
             </w:r>
             <w:r>
               <w:rPr>
@@ -2340,7 +2500,23 @@
                 <w:sz w:val="24"/>
                 <w:szCs w:val="24"/>
               </w:rPr>
-              <w:t>UC 10.2</w:t>
+              <w:t xml:space="preserve">UC </w:t>
+            </w:r>
+            <w:r>
+              <w:rPr>
+                <w:rFonts w:ascii="Times New Roman" w:hAnsi="Times New Roman" w:cs="Times New Roman"/>
+                <w:sz w:val="24"/>
+                <w:szCs w:val="24"/>
+              </w:rPr>
+              <w:t>8</w:t>
+            </w:r>
+            <w:r>
+              <w:rPr>
+                <w:rFonts w:ascii="Times New Roman" w:hAnsi="Times New Roman" w:cs="Times New Roman"/>
+                <w:sz w:val="24"/>
+                <w:szCs w:val="24"/>
+              </w:rPr>
+              <w:t>.2</w:t>
             </w:r>
           </w:p>
         </w:tc>
@@ -2407,7 +2583,7 @@
                 <w:sz w:val="24"/>
                 <w:szCs w:val="24"/>
               </w:rPr>
-              <w:t>5</w:t>
+              <w:t>4</w:t>
             </w:r>
             <w:r>
               <w:rPr>
@@ -2654,7 +2830,23 @@
                 <w:sz w:val="24"/>
                 <w:szCs w:val="24"/>
               </w:rPr>
-              <w:t>UC 10.2</w:t>
+              <w:t xml:space="preserve">UC </w:t>
+            </w:r>
+            <w:r>
+              <w:rPr>
+                <w:rFonts w:ascii="Times New Roman" w:hAnsi="Times New Roman" w:cs="Times New Roman"/>
+                <w:sz w:val="24"/>
+                <w:szCs w:val="24"/>
+              </w:rPr>
+              <w:t>7</w:t>
+            </w:r>
+            <w:r>
+              <w:rPr>
+                <w:rFonts w:ascii="Times New Roman" w:hAnsi="Times New Roman" w:cs="Times New Roman"/>
+                <w:sz w:val="24"/>
+                <w:szCs w:val="24"/>
+              </w:rPr>
+              <w:t>.2</w:t>
             </w:r>
           </w:p>
         </w:tc>
@@ -2720,7 +2912,7 @@
                 <w:sz w:val="24"/>
                 <w:szCs w:val="24"/>
               </w:rPr>
-              <w:t>6</w:t>
+              <w:t>2</w:t>
             </w:r>
             <w:r>
               <w:rPr>
@@ -2963,7 +3155,23 @@
                 <w:sz w:val="24"/>
                 <w:szCs w:val="24"/>
               </w:rPr>
-              <w:t>UC 12.3</w:t>
+              <w:t xml:space="preserve">UC </w:t>
+            </w:r>
+            <w:r>
+              <w:rPr>
+                <w:rFonts w:ascii="Times New Roman" w:hAnsi="Times New Roman" w:cs="Times New Roman"/>
+                <w:sz w:val="24"/>
+                <w:szCs w:val="24"/>
+              </w:rPr>
+              <w:t>4</w:t>
+            </w:r>
+            <w:r>
+              <w:rPr>
+                <w:rFonts w:ascii="Times New Roman" w:hAnsi="Times New Roman" w:cs="Times New Roman"/>
+                <w:sz w:val="24"/>
+                <w:szCs w:val="24"/>
+              </w:rPr>
+              <w:t>.3</w:t>
             </w:r>
           </w:p>
         </w:tc>
@@ -3053,7 +3261,23 @@
                 <w:sz w:val="24"/>
                 <w:szCs w:val="24"/>
               </w:rPr>
-              <w:t>UC 12.1</w:t>
+              <w:t xml:space="preserve">UC </w:t>
+            </w:r>
+            <w:r>
+              <w:rPr>
+                <w:rFonts w:ascii="Times New Roman" w:hAnsi="Times New Roman" w:cs="Times New Roman"/>
+                <w:sz w:val="24"/>
+                <w:szCs w:val="24"/>
+              </w:rPr>
+              <w:t>4</w:t>
+            </w:r>
+            <w:r>
+              <w:rPr>
+                <w:rFonts w:ascii="Times New Roman" w:hAnsi="Times New Roman" w:cs="Times New Roman"/>
+                <w:sz w:val="24"/>
+                <w:szCs w:val="24"/>
+              </w:rPr>
+              <w:t>.1</w:t>
             </w:r>
           </w:p>
         </w:tc>
@@ -3152,7 +3376,23 @@
                 <w:sz w:val="24"/>
                 <w:szCs w:val="24"/>
               </w:rPr>
-              <w:t>UC 12.3</w:t>
+              <w:t xml:space="preserve">UC </w:t>
+            </w:r>
+            <w:r>
+              <w:rPr>
+                <w:rFonts w:ascii="Times New Roman" w:hAnsi="Times New Roman" w:cs="Times New Roman"/>
+                <w:sz w:val="24"/>
+                <w:szCs w:val="24"/>
+              </w:rPr>
+              <w:t>4</w:t>
+            </w:r>
+            <w:r>
+              <w:rPr>
+                <w:rFonts w:ascii="Times New Roman" w:hAnsi="Times New Roman" w:cs="Times New Roman"/>
+                <w:sz w:val="24"/>
+                <w:szCs w:val="24"/>
+              </w:rPr>
+              <w:t>.3</w:t>
             </w:r>
           </w:p>
         </w:tc>
@@ -3445,7 +3685,23 @@
                 <w:sz w:val="24"/>
                 <w:szCs w:val="24"/>
               </w:rPr>
-              <w:t>UC 12.3</w:t>
+              <w:t xml:space="preserve">UC </w:t>
+            </w:r>
+            <w:r>
+              <w:rPr>
+                <w:rFonts w:ascii="Times New Roman" w:hAnsi="Times New Roman" w:cs="Times New Roman"/>
+                <w:sz w:val="24"/>
+                <w:szCs w:val="24"/>
+              </w:rPr>
+              <w:t>4</w:t>
+            </w:r>
+            <w:r>
+              <w:rPr>
+                <w:rFonts w:ascii="Times New Roman" w:hAnsi="Times New Roman" w:cs="Times New Roman"/>
+                <w:sz w:val="24"/>
+                <w:szCs w:val="24"/>
+              </w:rPr>
+              <w:t>.3</w:t>
             </w:r>
           </w:p>
         </w:tc>
@@ -3543,7 +3799,23 @@
                 <w:sz w:val="24"/>
                 <w:szCs w:val="24"/>
               </w:rPr>
-              <w:t>UC 12.2</w:t>
+              <w:t xml:space="preserve">UC </w:t>
+            </w:r>
+            <w:r>
+              <w:rPr>
+                <w:rFonts w:ascii="Times New Roman" w:hAnsi="Times New Roman" w:cs="Times New Roman"/>
+                <w:sz w:val="24"/>
+                <w:szCs w:val="24"/>
+              </w:rPr>
+              <w:t>4</w:t>
+            </w:r>
+            <w:r>
+              <w:rPr>
+                <w:rFonts w:ascii="Times New Roman" w:hAnsi="Times New Roman" w:cs="Times New Roman"/>
+                <w:sz w:val="24"/>
+                <w:szCs w:val="24"/>
+              </w:rPr>
+              <w:t>.2</w:t>
             </w:r>
           </w:p>
         </w:tc>
@@ -3900,7 +4172,23 @@
                 <w:sz w:val="24"/>
                 <w:szCs w:val="24"/>
               </w:rPr>
-              <w:t>UC 13.2</w:t>
+              <w:t>UC 1</w:t>
+            </w:r>
+            <w:r>
+              <w:rPr>
+                <w:rFonts w:ascii="Times New Roman" w:hAnsi="Times New Roman" w:cs="Times New Roman"/>
+                <w:sz w:val="24"/>
+                <w:szCs w:val="24"/>
+              </w:rPr>
+              <w:t>4</w:t>
+            </w:r>
+            <w:r>
+              <w:rPr>
+                <w:rFonts w:ascii="Times New Roman" w:hAnsi="Times New Roman" w:cs="Times New Roman"/>
+                <w:sz w:val="24"/>
+                <w:szCs w:val="24"/>
+              </w:rPr>
+              <w:t>.2</w:t>
             </w:r>
           </w:p>
         </w:tc>
@@ -4058,23 +4346,7 @@
                 <w:sz w:val="24"/>
                 <w:szCs w:val="24"/>
               </w:rPr>
-              <w:t>Il campo “</w:t>
-            </w:r>
-            <w:r>
-              <w:rPr>
-                <w:rFonts w:ascii="Times New Roman" w:hAnsi="Times New Roman" w:cs="Times New Roman"/>
-                <w:sz w:val="24"/>
-                <w:szCs w:val="24"/>
-              </w:rPr>
-              <w:t>cognome</w:t>
-            </w:r>
-            <w:r>
-              <w:rPr>
-                <w:rFonts w:ascii="Times New Roman" w:hAnsi="Times New Roman" w:cs="Times New Roman"/>
-                <w:sz w:val="24"/>
-                <w:szCs w:val="24"/>
-              </w:rPr>
-              <w:t>” è obbligatorio</w:t>
+              <w:t>Il campo “cognome” è obbligatorio</w:t>
             </w:r>
           </w:p>
         </w:tc>
@@ -4098,7 +4370,23 @@
                 <w:sz w:val="24"/>
                 <w:szCs w:val="24"/>
               </w:rPr>
-              <w:t>UC 13.2</w:t>
+              <w:t>UC 1</w:t>
+            </w:r>
+            <w:r>
+              <w:rPr>
+                <w:rFonts w:ascii="Times New Roman" w:hAnsi="Times New Roman" w:cs="Times New Roman"/>
+                <w:sz w:val="24"/>
+                <w:szCs w:val="24"/>
+              </w:rPr>
+              <w:t>4</w:t>
+            </w:r>
+            <w:r>
+              <w:rPr>
+                <w:rFonts w:ascii="Times New Roman" w:hAnsi="Times New Roman" w:cs="Times New Roman"/>
+                <w:sz w:val="24"/>
+                <w:szCs w:val="24"/>
+              </w:rPr>
+              <w:t>.2</w:t>
             </w:r>
           </w:p>
         </w:tc>
@@ -4165,23 +4453,7 @@
                 <w:sz w:val="24"/>
                 <w:szCs w:val="24"/>
               </w:rPr>
-              <w:t>Il campo “</w:t>
-            </w:r>
-            <w:r>
-              <w:rPr>
-                <w:rFonts w:ascii="Times New Roman" w:hAnsi="Times New Roman" w:cs="Times New Roman"/>
-                <w:sz w:val="24"/>
-                <w:szCs w:val="24"/>
-              </w:rPr>
-              <w:t>cognome</w:t>
-            </w:r>
-            <w:r>
-              <w:rPr>
-                <w:rFonts w:ascii="Times New Roman" w:hAnsi="Times New Roman" w:cs="Times New Roman"/>
-                <w:sz w:val="24"/>
-                <w:szCs w:val="24"/>
-              </w:rPr>
-              <w:t>” può essere lungo al massimo 50 caratteri</w:t>
+              <w:t>Il campo “cognome” può essere lungo al massimo 50 caratteri</w:t>
             </w:r>
           </w:p>
         </w:tc>
@@ -4272,23 +4544,7 @@
                 <w:sz w:val="24"/>
                 <w:szCs w:val="24"/>
               </w:rPr>
-              <w:t>Il campo “</w:t>
-            </w:r>
-            <w:r>
-              <w:rPr>
-                <w:rFonts w:ascii="Times New Roman" w:hAnsi="Times New Roman" w:cs="Times New Roman"/>
-                <w:sz w:val="24"/>
-                <w:szCs w:val="24"/>
-              </w:rPr>
-              <w:t>data di nascita</w:t>
-            </w:r>
-            <w:r>
-              <w:rPr>
-                <w:rFonts w:ascii="Times New Roman" w:hAnsi="Times New Roman" w:cs="Times New Roman"/>
-                <w:sz w:val="24"/>
-                <w:szCs w:val="24"/>
-              </w:rPr>
-              <w:t>” è obbligatorio</w:t>
+              <w:t>Il campo “data di nascita” è obbligatorio</w:t>
             </w:r>
           </w:p>
         </w:tc>
@@ -4312,7 +4568,23 @@
                 <w:sz w:val="24"/>
                 <w:szCs w:val="24"/>
               </w:rPr>
-              <w:t>UC 13.2</w:t>
+              <w:t>UC 1</w:t>
+            </w:r>
+            <w:r>
+              <w:rPr>
+                <w:rFonts w:ascii="Times New Roman" w:hAnsi="Times New Roman" w:cs="Times New Roman"/>
+                <w:sz w:val="24"/>
+                <w:szCs w:val="24"/>
+              </w:rPr>
+              <w:t>4</w:t>
+            </w:r>
+            <w:r>
+              <w:rPr>
+                <w:rFonts w:ascii="Times New Roman" w:hAnsi="Times New Roman" w:cs="Times New Roman"/>
+                <w:sz w:val="24"/>
+                <w:szCs w:val="24"/>
+              </w:rPr>
+              <w:t>.2</w:t>
             </w:r>
           </w:p>
         </w:tc>
@@ -4492,7 +4764,23 @@
                 <w:sz w:val="24"/>
                 <w:szCs w:val="24"/>
               </w:rPr>
-              <w:t>UC 13.2</w:t>
+              <w:t>UC 1</w:t>
+            </w:r>
+            <w:r>
+              <w:rPr>
+                <w:rFonts w:ascii="Times New Roman" w:hAnsi="Times New Roman" w:cs="Times New Roman"/>
+                <w:sz w:val="24"/>
+                <w:szCs w:val="24"/>
+              </w:rPr>
+              <w:t>4</w:t>
+            </w:r>
+            <w:r>
+              <w:rPr>
+                <w:rFonts w:ascii="Times New Roman" w:hAnsi="Times New Roman" w:cs="Times New Roman"/>
+                <w:sz w:val="24"/>
+                <w:szCs w:val="24"/>
+              </w:rPr>
+              <w:t>.2</w:t>
             </w:r>
           </w:p>
         </w:tc>
@@ -4567,23 +4855,7 @@
                 <w:sz w:val="24"/>
                 <w:szCs w:val="24"/>
               </w:rPr>
-              <w:t>Il campo “</w:t>
-            </w:r>
-            <w:r>
-              <w:rPr>
-                <w:rFonts w:ascii="Times New Roman" w:hAnsi="Times New Roman" w:cs="Times New Roman"/>
-                <w:sz w:val="24"/>
-                <w:szCs w:val="24"/>
-              </w:rPr>
-              <w:t>Email</w:t>
-            </w:r>
-            <w:r>
-              <w:rPr>
-                <w:rFonts w:ascii="Times New Roman" w:hAnsi="Times New Roman" w:cs="Times New Roman"/>
-                <w:sz w:val="24"/>
-                <w:szCs w:val="24"/>
-              </w:rPr>
-              <w:t>” è obbligatorio</w:t>
+              <w:t>Il campo “Email” è obbligatorio</w:t>
             </w:r>
           </w:p>
         </w:tc>
@@ -4607,7 +4879,23 @@
                 <w:sz w:val="24"/>
                 <w:szCs w:val="24"/>
               </w:rPr>
-              <w:t>UC 13.2</w:t>
+              <w:t>UC 1</w:t>
+            </w:r>
+            <w:r>
+              <w:rPr>
+                <w:rFonts w:ascii="Times New Roman" w:hAnsi="Times New Roman" w:cs="Times New Roman"/>
+                <w:sz w:val="24"/>
+                <w:szCs w:val="24"/>
+              </w:rPr>
+              <w:t>4</w:t>
+            </w:r>
+            <w:r>
+              <w:rPr>
+                <w:rFonts w:ascii="Times New Roman" w:hAnsi="Times New Roman" w:cs="Times New Roman"/>
+                <w:sz w:val="24"/>
+                <w:szCs w:val="24"/>
+              </w:rPr>
+              <w:t>.2</w:t>
             </w:r>
           </w:p>
         </w:tc>
@@ -4791,7 +5079,23 @@
                 <w:sz w:val="24"/>
                 <w:szCs w:val="24"/>
               </w:rPr>
-              <w:t>UC 13.3</w:t>
+              <w:t>UC 1</w:t>
+            </w:r>
+            <w:r>
+              <w:rPr>
+                <w:rFonts w:ascii="Times New Roman" w:hAnsi="Times New Roman" w:cs="Times New Roman"/>
+                <w:sz w:val="24"/>
+                <w:szCs w:val="24"/>
+              </w:rPr>
+              <w:t>4</w:t>
+            </w:r>
+            <w:r>
+              <w:rPr>
+                <w:rFonts w:ascii="Times New Roman" w:hAnsi="Times New Roman" w:cs="Times New Roman"/>
+                <w:sz w:val="24"/>
+                <w:szCs w:val="24"/>
+              </w:rPr>
+              <w:t>.3</w:t>
             </w:r>
           </w:p>
         </w:tc>
@@ -4888,7 +5192,23 @@
                 <w:sz w:val="24"/>
                 <w:szCs w:val="24"/>
               </w:rPr>
-              <w:t>UC 13.2</w:t>
+              <w:t>UC 1</w:t>
+            </w:r>
+            <w:r>
+              <w:rPr>
+                <w:rFonts w:ascii="Times New Roman" w:hAnsi="Times New Roman" w:cs="Times New Roman"/>
+                <w:sz w:val="24"/>
+                <w:szCs w:val="24"/>
+              </w:rPr>
+              <w:t>4</w:t>
+            </w:r>
+            <w:r>
+              <w:rPr>
+                <w:rFonts w:ascii="Times New Roman" w:hAnsi="Times New Roman" w:cs="Times New Roman"/>
+                <w:sz w:val="24"/>
+                <w:szCs w:val="24"/>
+              </w:rPr>
+              <w:t>.2</w:t>
             </w:r>
           </w:p>
         </w:tc>
@@ -5705,6 +6025,7 @@
   <w:style w:type="character" w:default="1" w:styleId="Carpredefinitoparagrafo">
     <w:name w:val="Default Paragraph Font"/>
     <w:uiPriority w:val="1"/>
+    <w:semiHidden/>
     <w:unhideWhenUsed/>
   </w:style>
   <w:style w:type="table" w:default="1" w:styleId="Tabellanormale">

</xml_diff>